<commit_message>
fixed typo in docx
</commit_message>
<xml_diff>
--- a/changes.docx
+++ b/changes.docx
@@ -29,10 +29,26 @@
         <w:spacing w:after="0" w:line="360" w:lineRule="auto"/>
       </w:pPr>
       <w:r>
-        <w:t>moved enum to its own file and added e</w:t>
-      </w:r>
-      <w:r>
-        <w:t>num Action for use with Command</w:t>
+        <w:t xml:space="preserve">moved </w:t>
+      </w:r>
+      <w:proofErr w:type="spellStart"/>
+      <w:r>
+        <w:t>enum</w:t>
+      </w:r>
+      <w:proofErr w:type="spellEnd"/>
+      <w:r>
+        <w:t xml:space="preserve"> to its own file and added </w:t>
+      </w:r>
+      <w:proofErr w:type="spellStart"/>
+      <w:r>
+        <w:t>e</w:t>
+      </w:r>
+      <w:r>
+        <w:t>num</w:t>
+      </w:r>
+      <w:proofErr w:type="spellEnd"/>
+      <w:r>
+        <w:t xml:space="preserve"> Action for use with Command</w:t>
       </w:r>
     </w:p>
     <w:p>
@@ -93,7 +109,15 @@
         <w:spacing w:after="0" w:line="360" w:lineRule="auto"/>
       </w:pPr>
       <w:r>
-        <w:t xml:space="preserve">Added to KeyCode: </w:t>
+        <w:t xml:space="preserve">Added to </w:t>
+      </w:r>
+      <w:proofErr w:type="spellStart"/>
+      <w:r>
+        <w:t>KeyCode</w:t>
+      </w:r>
+      <w:proofErr w:type="spellEnd"/>
+      <w:r>
+        <w:t xml:space="preserve">: </w:t>
       </w:r>
       <w:r>
         <w:t>UNDO = ‘q’</w:t>
@@ -200,21 +224,10 @@
         <w:spacing w:after="0" w:line="360" w:lineRule="auto"/>
       </w:pPr>
       <w:r>
-        <w:t>has get and set for command</w:t>
-      </w:r>
-    </w:p>
-    <w:p>
-      <w:pPr>
-        <w:pStyle w:val="ListParagraph"/>
-        <w:widowControl w:val="0"/>
-        <w:numPr>
-          <w:ilvl w:val="0"/>
-          <w:numId w:val="1"/>
-        </w:numPr>
-        <w:spacing w:after="0" w:line="360" w:lineRule="auto"/>
-      </w:pPr>
-      <w:r>
-        <w:t>added undo function in XIEditor:</w:t>
+        <w:t xml:space="preserve">has get and set for </w:t>
+      </w:r>
+      <w:r>
+        <w:t>action</w:t>
       </w:r>
     </w:p>
     <w:p>
@@ -228,189 +241,10 @@
         <w:spacing w:after="0" w:line="360" w:lineRule="auto"/>
       </w:pPr>
       <w:r>
-        <w:t>can undo</w:t>
-      </w:r>
-      <w:r>
-        <w:t xml:space="preserve"> up, down, left, &amp; right, del_line, </w:t>
-      </w:r>
-    </w:p>
-    <w:p>
-      <w:pPr>
-        <w:pStyle w:val="ListParagraph"/>
-        <w:widowControl w:val="0"/>
-        <w:numPr>
-          <w:ilvl w:val="0"/>
-          <w:numId w:val="1"/>
-        </w:numPr>
-        <w:spacing w:after="0" w:line="360" w:lineRule="auto"/>
-      </w:pPr>
-      <w:r>
-        <w:t xml:space="preserve">changed stayInText to bool (might </w:t>
-      </w:r>
-      <w:r>
-        <w:t>use to</w:t>
-      </w:r>
-      <w:r>
-        <w:t xml:space="preserve"> track when cursor didn’t move</w:t>
-      </w:r>
-      <w:r>
-        <w:t xml:space="preserve"> </w:t>
-      </w:r>
-      <w:r>
-        <w:t>so program knows not to push action to stack)</w:t>
-      </w:r>
-    </w:p>
-    <w:p>
-      <w:pPr>
-        <w:pStyle w:val="ListParagraph"/>
-        <w:widowControl w:val="0"/>
-        <w:numPr>
-          <w:ilvl w:val="0"/>
-          <w:numId w:val="1"/>
-        </w:numPr>
-        <w:spacing w:after="0" w:line="360" w:lineRule="auto"/>
-      </w:pPr>
-      <w:r>
-        <w:t>added usedL</w:t>
-      </w:r>
-      <w:r>
-        <w:t>ines variable:</w:t>
-      </w:r>
-    </w:p>
-    <w:p>
-      <w:pPr>
-        <w:pStyle w:val="ListParagraph"/>
-        <w:widowControl w:val="0"/>
-        <w:numPr>
-          <w:ilvl w:val="1"/>
-          <w:numId w:val="1"/>
-        </w:numPr>
-        <w:spacing w:after="0" w:line="360" w:lineRule="auto"/>
-      </w:pPr>
-      <w:r>
-        <w:t>deleteLine now no longer resizes the array but on</w:t>
-      </w:r>
-      <w:r>
-        <w:t>ly decrements usedLines, and…</w:t>
-      </w:r>
-    </w:p>
-    <w:p>
-      <w:pPr>
-        <w:pStyle w:val="ListParagraph"/>
-        <w:widowControl w:val="0"/>
-        <w:numPr>
-          <w:ilvl w:val="1"/>
-          <w:numId w:val="1"/>
-        </w:numPr>
-        <w:spacing w:after="0" w:line="360" w:lineRule="auto"/>
-      </w:pPr>
-      <w:r>
-        <w:t>printLines has been changed to print by usedLines instead of capacity</w:t>
-      </w:r>
-    </w:p>
-    <w:p>
-      <w:pPr>
-        <w:pStyle w:val="ListParagraph"/>
-        <w:widowControl w:val="0"/>
-        <w:numPr>
-          <w:ilvl w:val="1"/>
-          <w:numId w:val="1"/>
-        </w:numPr>
-        <w:spacing w:after="0" w:line="360" w:lineRule="auto"/>
-      </w:pPr>
-      <w:r>
-        <w:t>resize</w:t>
-      </w:r>
-      <w:r>
-        <w:t xml:space="preserve"> has i &lt; usedLines in loop copying to temp</w:t>
-      </w:r>
-      <w:r>
-        <w:t xml:space="preserve"> also</w:t>
-      </w:r>
-      <w:r>
-        <w:t>,</w:t>
-      </w:r>
-      <w:r>
-        <w:t xml:space="preserve"> and</w:t>
-      </w:r>
-      <w:r>
-        <w:t xml:space="preserve"> resize sets usedLines to however many items were copied</w:t>
-      </w:r>
-    </w:p>
-    <w:p>
-      <w:pPr>
-        <w:pStyle w:val="ListParagraph"/>
-        <w:widowControl w:val="0"/>
-        <w:numPr>
-          <w:ilvl w:val="0"/>
-          <w:numId w:val="1"/>
-        </w:numPr>
-        <w:spacing w:after="0" w:line="360" w:lineRule="auto"/>
-      </w:pPr>
-      <w:r>
-        <w:t>moved blocks of code for moving left and code for moving right into their own respective functions</w:t>
-      </w:r>
-    </w:p>
-    <w:p>
-      <w:pPr>
-        <w:pStyle w:val="ListParagraph"/>
-        <w:widowControl w:val="0"/>
-        <w:numPr>
-          <w:ilvl w:val="0"/>
-          <w:numId w:val="1"/>
-        </w:numPr>
-        <w:spacing w:after="0" w:line="360" w:lineRule="auto"/>
-      </w:pPr>
-      <w:r>
-        <w:t>added insertLine in XIEditor: takes string to insert and line to insert on. Pushes current line down.</w:t>
-      </w:r>
-    </w:p>
-    <w:p>
-      <w:pPr>
-        <w:pStyle w:val="ListParagraph"/>
-        <w:widowControl w:val="0"/>
-        <w:numPr>
-          <w:ilvl w:val="0"/>
-          <w:numId w:val="1"/>
-        </w:numPr>
-        <w:spacing w:after="0" w:line="360" w:lineRule="auto"/>
-      </w:pPr>
-      <w:r>
-        <w:t>Added and changed cases in userInput:</w:t>
-      </w:r>
-    </w:p>
-    <w:p>
-      <w:pPr>
-        <w:pStyle w:val="ListParagraph"/>
-        <w:widowControl w:val="0"/>
-        <w:numPr>
-          <w:ilvl w:val="1"/>
-          <w:numId w:val="1"/>
-        </w:numPr>
-        <w:spacing w:after="0" w:line="360" w:lineRule="auto"/>
-      </w:pPr>
-      <w:r>
-        <w:t xml:space="preserve">Pressing ‘x’ when on an empty string calls </w:t>
-      </w:r>
-      <w:r>
-        <w:t>deleteLine</w:t>
-      </w:r>
-      <w:r>
-        <w:t xml:space="preserve"> (also pushes correct action)</w:t>
-      </w:r>
-    </w:p>
-    <w:p>
-      <w:pPr>
-        <w:pStyle w:val="ListParagraph"/>
-        <w:widowControl w:val="0"/>
-        <w:numPr>
-          <w:ilvl w:val="1"/>
-          <w:numId w:val="1"/>
-        </w:numPr>
-        <w:spacing w:after="0" w:line="360" w:lineRule="auto"/>
-      </w:pPr>
-      <w:r>
-        <w:t>Added case for INSERT_ABOVE which inserts an empty string above caret</w:t>
+        <w:t xml:space="preserve">has get and set for </w:t>
+      </w:r>
+      <w:r>
+        <w:t>change</w:t>
       </w:r>
       <w:bookmarkStart w:id="0" w:name="_GoBack"/>
       <w:bookmarkEnd w:id="0"/>
@@ -420,12 +254,330 @@
         <w:pStyle w:val="ListParagraph"/>
         <w:widowControl w:val="0"/>
         <w:numPr>
+          <w:ilvl w:val="0"/>
+          <w:numId w:val="1"/>
+        </w:numPr>
+        <w:spacing w:after="0" w:line="360" w:lineRule="auto"/>
+      </w:pPr>
+      <w:r>
+        <w:t xml:space="preserve">added undo function in </w:t>
+      </w:r>
+      <w:proofErr w:type="spellStart"/>
+      <w:r>
+        <w:t>XIEditor</w:t>
+      </w:r>
+      <w:proofErr w:type="spellEnd"/>
+      <w:r>
+        <w:t>:</w:t>
+      </w:r>
+    </w:p>
+    <w:p>
+      <w:pPr>
+        <w:pStyle w:val="ListParagraph"/>
+        <w:widowControl w:val="0"/>
+        <w:numPr>
           <w:ilvl w:val="1"/>
           <w:numId w:val="1"/>
         </w:numPr>
         <w:spacing w:after="0" w:line="360" w:lineRule="auto"/>
       </w:pPr>
       <w:r>
+        <w:t>can undo</w:t>
+      </w:r>
+      <w:r>
+        <w:t xml:space="preserve"> up, down, left, &amp; right, </w:t>
+      </w:r>
+      <w:proofErr w:type="spellStart"/>
+      <w:r>
+        <w:t>del_line</w:t>
+      </w:r>
+      <w:proofErr w:type="spellEnd"/>
+      <w:r>
+        <w:t xml:space="preserve">, </w:t>
+      </w:r>
+    </w:p>
+    <w:p>
+      <w:pPr>
+        <w:pStyle w:val="ListParagraph"/>
+        <w:widowControl w:val="0"/>
+        <w:numPr>
+          <w:ilvl w:val="0"/>
+          <w:numId w:val="1"/>
+        </w:numPr>
+        <w:spacing w:after="0" w:line="360" w:lineRule="auto"/>
+      </w:pPr>
+      <w:r>
+        <w:t xml:space="preserve">changed </w:t>
+      </w:r>
+      <w:proofErr w:type="spellStart"/>
+      <w:r>
+        <w:t>stayInText</w:t>
+      </w:r>
+      <w:proofErr w:type="spellEnd"/>
+      <w:r>
+        <w:t xml:space="preserve"> to bool (might </w:t>
+      </w:r>
+      <w:r>
+        <w:t>use to</w:t>
+      </w:r>
+      <w:r>
+        <w:t xml:space="preserve"> track when cursor didn’t move</w:t>
+      </w:r>
+      <w:r>
+        <w:t xml:space="preserve"> </w:t>
+      </w:r>
+      <w:r>
+        <w:t>so program knows not to push action to stack)</w:t>
+      </w:r>
+    </w:p>
+    <w:p>
+      <w:pPr>
+        <w:pStyle w:val="ListParagraph"/>
+        <w:widowControl w:val="0"/>
+        <w:numPr>
+          <w:ilvl w:val="0"/>
+          <w:numId w:val="1"/>
+        </w:numPr>
+        <w:spacing w:after="0" w:line="360" w:lineRule="auto"/>
+      </w:pPr>
+      <w:r>
+        <w:t xml:space="preserve">added </w:t>
+      </w:r>
+      <w:proofErr w:type="spellStart"/>
+      <w:r>
+        <w:t>usedL</w:t>
+      </w:r>
+      <w:r>
+        <w:t>ines</w:t>
+      </w:r>
+      <w:proofErr w:type="spellEnd"/>
+      <w:r>
+        <w:t xml:space="preserve"> variable:</w:t>
+      </w:r>
+    </w:p>
+    <w:p>
+      <w:pPr>
+        <w:pStyle w:val="ListParagraph"/>
+        <w:widowControl w:val="0"/>
+        <w:numPr>
+          <w:ilvl w:val="1"/>
+          <w:numId w:val="1"/>
+        </w:numPr>
+        <w:spacing w:after="0" w:line="360" w:lineRule="auto"/>
+      </w:pPr>
+      <w:proofErr w:type="spellStart"/>
+      <w:r>
+        <w:t>deleteLine</w:t>
+      </w:r>
+      <w:proofErr w:type="spellEnd"/>
+      <w:r>
+        <w:t xml:space="preserve"> now no longer resizes the array but on</w:t>
+      </w:r>
+      <w:r>
+        <w:t xml:space="preserve">ly decrements </w:t>
+      </w:r>
+      <w:proofErr w:type="spellStart"/>
+      <w:r>
+        <w:t>usedLines</w:t>
+      </w:r>
+      <w:proofErr w:type="spellEnd"/>
+      <w:r>
+        <w:t>, and…</w:t>
+      </w:r>
+    </w:p>
+    <w:p>
+      <w:pPr>
+        <w:pStyle w:val="ListParagraph"/>
+        <w:widowControl w:val="0"/>
+        <w:numPr>
+          <w:ilvl w:val="1"/>
+          <w:numId w:val="1"/>
+        </w:numPr>
+        <w:spacing w:after="0" w:line="360" w:lineRule="auto"/>
+      </w:pPr>
+      <w:proofErr w:type="spellStart"/>
+      <w:r>
+        <w:t>printLines</w:t>
+      </w:r>
+      <w:proofErr w:type="spellEnd"/>
+      <w:r>
+        <w:t xml:space="preserve"> has been changed to print by </w:t>
+      </w:r>
+      <w:proofErr w:type="spellStart"/>
+      <w:r>
+        <w:t>usedLines</w:t>
+      </w:r>
+      <w:proofErr w:type="spellEnd"/>
+      <w:r>
+        <w:t xml:space="preserve"> instead of capacity</w:t>
+      </w:r>
+    </w:p>
+    <w:p>
+      <w:pPr>
+        <w:pStyle w:val="ListParagraph"/>
+        <w:widowControl w:val="0"/>
+        <w:numPr>
+          <w:ilvl w:val="1"/>
+          <w:numId w:val="1"/>
+        </w:numPr>
+        <w:spacing w:after="0" w:line="360" w:lineRule="auto"/>
+      </w:pPr>
+      <w:r>
+        <w:t>resize</w:t>
+      </w:r>
+      <w:r>
+        <w:t xml:space="preserve"> has </w:t>
+      </w:r>
+      <w:proofErr w:type="spellStart"/>
+      <w:r>
+        <w:t>i</w:t>
+      </w:r>
+      <w:proofErr w:type="spellEnd"/>
+      <w:r>
+        <w:t xml:space="preserve"> &lt; </w:t>
+      </w:r>
+      <w:proofErr w:type="spellStart"/>
+      <w:r>
+        <w:t>usedLines</w:t>
+      </w:r>
+      <w:proofErr w:type="spellEnd"/>
+      <w:r>
+        <w:t xml:space="preserve"> in loop copying to temp</w:t>
+      </w:r>
+      <w:r>
+        <w:t xml:space="preserve"> also</w:t>
+      </w:r>
+      <w:r>
+        <w:t>,</w:t>
+      </w:r>
+      <w:r>
+        <w:t xml:space="preserve"> and</w:t>
+      </w:r>
+      <w:r>
+        <w:t xml:space="preserve"> resize sets </w:t>
+      </w:r>
+      <w:proofErr w:type="spellStart"/>
+      <w:r>
+        <w:t>usedLines</w:t>
+      </w:r>
+      <w:proofErr w:type="spellEnd"/>
+      <w:r>
+        <w:t xml:space="preserve"> to however many items were copied</w:t>
+      </w:r>
+    </w:p>
+    <w:p>
+      <w:pPr>
+        <w:pStyle w:val="ListParagraph"/>
+        <w:widowControl w:val="0"/>
+        <w:numPr>
+          <w:ilvl w:val="0"/>
+          <w:numId w:val="1"/>
+        </w:numPr>
+        <w:spacing w:after="0" w:line="360" w:lineRule="auto"/>
+      </w:pPr>
+      <w:r>
+        <w:t>moved blocks of code for moving left and code for moving right into their own respective functions</w:t>
+      </w:r>
+    </w:p>
+    <w:p>
+      <w:pPr>
+        <w:pStyle w:val="ListParagraph"/>
+        <w:widowControl w:val="0"/>
+        <w:numPr>
+          <w:ilvl w:val="0"/>
+          <w:numId w:val="1"/>
+        </w:numPr>
+        <w:spacing w:after="0" w:line="360" w:lineRule="auto"/>
+      </w:pPr>
+      <w:r>
+        <w:t xml:space="preserve">added </w:t>
+      </w:r>
+      <w:proofErr w:type="spellStart"/>
+      <w:r>
+        <w:t>insertLine</w:t>
+      </w:r>
+      <w:proofErr w:type="spellEnd"/>
+      <w:r>
+        <w:t xml:space="preserve"> in </w:t>
+      </w:r>
+      <w:proofErr w:type="spellStart"/>
+      <w:r>
+        <w:t>XIEditor</w:t>
+      </w:r>
+      <w:proofErr w:type="spellEnd"/>
+      <w:r>
+        <w:t>: takes string to insert and line to insert on. Pushes current line down.</w:t>
+      </w:r>
+    </w:p>
+    <w:p>
+      <w:pPr>
+        <w:pStyle w:val="ListParagraph"/>
+        <w:widowControl w:val="0"/>
+        <w:numPr>
+          <w:ilvl w:val="0"/>
+          <w:numId w:val="1"/>
+        </w:numPr>
+        <w:spacing w:after="0" w:line="360" w:lineRule="auto"/>
+      </w:pPr>
+      <w:r>
+        <w:t xml:space="preserve">Added and changed cases in </w:t>
+      </w:r>
+      <w:proofErr w:type="spellStart"/>
+      <w:r>
+        <w:t>userInput</w:t>
+      </w:r>
+      <w:proofErr w:type="spellEnd"/>
+      <w:r>
+        <w:t>:</w:t>
+      </w:r>
+    </w:p>
+    <w:p>
+      <w:pPr>
+        <w:pStyle w:val="ListParagraph"/>
+        <w:widowControl w:val="0"/>
+        <w:numPr>
+          <w:ilvl w:val="1"/>
+          <w:numId w:val="1"/>
+        </w:numPr>
+        <w:spacing w:after="0" w:line="360" w:lineRule="auto"/>
+      </w:pPr>
+      <w:r>
+        <w:t xml:space="preserve">Pressing ‘x’ when on an empty string calls </w:t>
+      </w:r>
+      <w:proofErr w:type="spellStart"/>
+      <w:r>
+        <w:t>deleteLine</w:t>
+      </w:r>
+      <w:proofErr w:type="spellEnd"/>
+      <w:r>
+        <w:t xml:space="preserve"> (also pushes correct action)</w:t>
+      </w:r>
+    </w:p>
+    <w:p>
+      <w:pPr>
+        <w:pStyle w:val="ListParagraph"/>
+        <w:widowControl w:val="0"/>
+        <w:numPr>
+          <w:ilvl w:val="1"/>
+          <w:numId w:val="1"/>
+        </w:numPr>
+        <w:spacing w:after="0" w:line="360" w:lineRule="auto"/>
+      </w:pPr>
+      <w:r>
+        <w:t>Added case for INSERT_ABOVE which inserts an empty string above caret</w:t>
+      </w:r>
+    </w:p>
+    <w:p>
+      <w:pPr>
+        <w:pStyle w:val="ListParagraph"/>
+        <w:widowControl w:val="0"/>
+        <w:numPr>
+          <w:ilvl w:val="1"/>
+          <w:numId w:val="1"/>
+        </w:numPr>
+        <w:spacing w:after="0" w:line="360" w:lineRule="auto"/>
+      </w:pPr>
+      <w:r>
         <w:t>Added case for UNDO</w:t>
       </w:r>
     </w:p>
@@ -446,7 +598,19 @@
         <w:br/>
       </w:r>
       <w:r>
-        <w:t>known issues: trying to go up at start of program wont work, but pressing undo will still send you down.</w:t>
+        <w:t xml:space="preserve">known issues: trying to go up at start of program </w:t>
+      </w:r>
+      <w:proofErr w:type="spellStart"/>
+      <w:r>
+        <w:t>wont</w:t>
+      </w:r>
+      <w:proofErr w:type="spellEnd"/>
+      <w:r>
+        <w:t xml:space="preserve"> work, but pressing undo will still send </w:t>
+      </w:r>
+      <w:r>
+        <w:lastRenderedPageBreak/>
+        <w:t>you down.</w:t>
       </w:r>
     </w:p>
     <w:sectPr>

</xml_diff>

<commit_message>
fixed another typo. NOTE! any changes ive made to the project up to now has been listed in the doc. all future changes will be commented on in commits.
</commit_message>
<xml_diff>
--- a/changes.docx
+++ b/changes.docx
@@ -137,7 +137,15 @@
         <w:spacing w:after="0" w:line="360" w:lineRule="auto"/>
       </w:pPr>
       <w:r>
-        <w:t>added Command class:</w:t>
+        <w:t xml:space="preserve">added </w:t>
+      </w:r>
+      <w:bookmarkStart w:id="0" w:name="_GoBack"/>
+      <w:r>
+        <w:t>Command</w:t>
+      </w:r>
+      <w:bookmarkEnd w:id="0"/>
+      <w:r>
+        <w:t xml:space="preserve"> class:</w:t>
       </w:r>
     </w:p>
     <w:p>
@@ -210,7 +218,13 @@
         <w:spacing w:after="0" w:line="360" w:lineRule="auto"/>
       </w:pPr>
       <w:r>
-        <w:t>takes action and string, sets _command and _action</w:t>
+        <w:t>takes action and string, sets _</w:t>
+      </w:r>
+      <w:r>
+        <w:t>action</w:t>
+      </w:r>
+      <w:r>
+        <w:t xml:space="preserve"> and _action</w:t>
       </w:r>
     </w:p>
     <w:p>
@@ -246,8 +260,6 @@
       <w:r>
         <w:t>change</w:t>
       </w:r>
-      <w:bookmarkStart w:id="0" w:name="_GoBack"/>
-      <w:bookmarkEnd w:id="0"/>
     </w:p>
     <w:p>
       <w:pPr>

</xml_diff>